<commit_message>
Change html to test hook
</commit_message>
<xml_diff>
--- a/docs/WGA2v2.docx
+++ b/docs/WGA2v2.docx
@@ -25,8 +25,681 @@
       </w:r>
     </w:p>
     <w:p>
+      <w:pPr>
+        <w:pStyle w:val="TOC1"/>
+        <w:tabs>
+          <w:tab w:val="right" w:leader="dot" w:pos="9016"/>
+        </w:tabs>
+        <w:rPr>
+          <w:rFonts w:asciiTheme="minorHAnsi" w:eastAsiaTheme="minorEastAsia" w:hAnsiTheme="minorHAnsi" w:cstheme="minorBidi"/>
+          <w:bCs w:val="0"/>
+          <w:noProof/>
+          <w:sz w:val="22"/>
+          <w:szCs w:val="22"/>
+          <w:lang w:eastAsia="en-AU"/>
+        </w:rPr>
+      </w:pPr>
       <w:r>
         <w:lastRenderedPageBreak/>
+        <w:fldChar w:fldCharType="begin"/>
+      </w:r>
+      <w:r>
+        <w:instrText xml:space="preserve"> TOC \o "1-3" \h \z \u </w:instrText>
+      </w:r>
+      <w:r>
+        <w:fldChar w:fldCharType="separate"/>
+      </w:r>
+      <w:hyperlink w:anchor="_Toc512950101" w:history="1">
+        <w:r>
+          <w:rPr>
+            <w:rStyle w:val="Hyperlink"/>
+            <w:noProof/>
+          </w:rPr>
+          <w:t>Create a new droplet and Generate SSH Keys</w:t>
+        </w:r>
+        <w:r>
+          <w:rPr>
+            <w:noProof/>
+            <w:webHidden/>
+          </w:rPr>
+          <w:tab/>
+        </w:r>
+        <w:r>
+          <w:rPr>
+            <w:noProof/>
+            <w:webHidden/>
+          </w:rPr>
+          <w:fldChar w:fldCharType="begin"/>
+        </w:r>
+        <w:r>
+          <w:rPr>
+            <w:noProof/>
+            <w:webHidden/>
+          </w:rPr>
+          <w:instrText xml:space="preserve"> PAGEREF _Toc512950101 \h </w:instrText>
+        </w:r>
+        <w:r>
+          <w:rPr>
+            <w:noProof/>
+            <w:webHidden/>
+          </w:rPr>
+        </w:r>
+        <w:r>
+          <w:rPr>
+            <w:noProof/>
+            <w:webHidden/>
+          </w:rPr>
+          <w:fldChar w:fldCharType="separate"/>
+        </w:r>
+        <w:r>
+          <w:rPr>
+            <w:noProof/>
+            <w:webHidden/>
+          </w:rPr>
+          <w:t>3</w:t>
+        </w:r>
+        <w:r>
+          <w:rPr>
+            <w:noProof/>
+            <w:webHidden/>
+          </w:rPr>
+          <w:fldChar w:fldCharType="end"/>
+        </w:r>
+      </w:hyperlink>
+    </w:p>
+    <w:p>
+      <w:pPr>
+        <w:pStyle w:val="TOC1"/>
+        <w:tabs>
+          <w:tab w:val="right" w:leader="dot" w:pos="9016"/>
+        </w:tabs>
+        <w:rPr>
+          <w:rFonts w:asciiTheme="minorHAnsi" w:eastAsiaTheme="minorEastAsia" w:hAnsiTheme="minorHAnsi" w:cstheme="minorBidi"/>
+          <w:bCs w:val="0"/>
+          <w:noProof/>
+          <w:sz w:val="22"/>
+          <w:szCs w:val="22"/>
+          <w:lang w:eastAsia="en-AU"/>
+        </w:rPr>
+      </w:pPr>
+      <w:hyperlink w:anchor="_Toc512950102" w:history="1">
+        <w:r>
+          <w:rPr>
+            <w:rStyle w:val="Hyperlink"/>
+            <w:noProof/>
+          </w:rPr>
+          <w:t>Setup an SSH Session in Putty</w:t>
+        </w:r>
+        <w:r>
+          <w:rPr>
+            <w:noProof/>
+            <w:webHidden/>
+          </w:rPr>
+          <w:tab/>
+        </w:r>
+        <w:r>
+          <w:rPr>
+            <w:noProof/>
+            <w:webHidden/>
+          </w:rPr>
+          <w:fldChar w:fldCharType="begin"/>
+        </w:r>
+        <w:r>
+          <w:rPr>
+            <w:noProof/>
+            <w:webHidden/>
+          </w:rPr>
+          <w:instrText xml:space="preserve"> PAGEREF _Toc512950102 \h </w:instrText>
+        </w:r>
+        <w:r>
+          <w:rPr>
+            <w:noProof/>
+            <w:webHidden/>
+          </w:rPr>
+        </w:r>
+        <w:r>
+          <w:rPr>
+            <w:noProof/>
+            <w:webHidden/>
+          </w:rPr>
+          <w:fldChar w:fldCharType="separate"/>
+        </w:r>
+        <w:r>
+          <w:rPr>
+            <w:noProof/>
+            <w:webHidden/>
+          </w:rPr>
+          <w:t>3</w:t>
+        </w:r>
+        <w:r>
+          <w:rPr>
+            <w:noProof/>
+            <w:webHidden/>
+          </w:rPr>
+          <w:fldChar w:fldCharType="end"/>
+        </w:r>
+      </w:hyperlink>
+    </w:p>
+    <w:p>
+      <w:pPr>
+        <w:pStyle w:val="TOC1"/>
+        <w:tabs>
+          <w:tab w:val="right" w:leader="dot" w:pos="9016"/>
+        </w:tabs>
+        <w:rPr>
+          <w:rFonts w:asciiTheme="minorHAnsi" w:eastAsiaTheme="minorEastAsia" w:hAnsiTheme="minorHAnsi" w:cstheme="minorBidi"/>
+          <w:bCs w:val="0"/>
+          <w:noProof/>
+          <w:sz w:val="22"/>
+          <w:szCs w:val="22"/>
+          <w:lang w:eastAsia="en-AU"/>
+        </w:rPr>
+      </w:pPr>
+      <w:hyperlink w:anchor="_Toc512950103" w:history="1">
+        <w:r>
+          <w:rPr>
+            <w:rStyle w:val="Hyperlink"/>
+            <w:noProof/>
+          </w:rPr>
+          <w:t>ServerPilot</w:t>
+        </w:r>
+        <w:r>
+          <w:rPr>
+            <w:noProof/>
+            <w:webHidden/>
+          </w:rPr>
+          <w:tab/>
+        </w:r>
+        <w:r>
+          <w:rPr>
+            <w:noProof/>
+            <w:webHidden/>
+          </w:rPr>
+          <w:fldChar w:fldCharType="begin"/>
+        </w:r>
+        <w:r>
+          <w:rPr>
+            <w:noProof/>
+            <w:webHidden/>
+          </w:rPr>
+          <w:instrText xml:space="preserve"> PAGEREF _Toc512950103 \h </w:instrText>
+        </w:r>
+        <w:r>
+          <w:rPr>
+            <w:noProof/>
+            <w:webHidden/>
+          </w:rPr>
+        </w:r>
+        <w:r>
+          <w:rPr>
+            <w:noProof/>
+            <w:webHidden/>
+          </w:rPr>
+          <w:fldChar w:fldCharType="separate"/>
+        </w:r>
+        <w:r>
+          <w:rPr>
+            <w:noProof/>
+            <w:webHidden/>
+          </w:rPr>
+          <w:t>3</w:t>
+        </w:r>
+        <w:r>
+          <w:rPr>
+            <w:noProof/>
+            <w:webHidden/>
+          </w:rPr>
+          <w:fldChar w:fldCharType="end"/>
+        </w:r>
+      </w:hyperlink>
+    </w:p>
+    <w:p>
+      <w:pPr>
+        <w:pStyle w:val="TOC2"/>
+        <w:tabs>
+          <w:tab w:val="right" w:leader="dot" w:pos="9016"/>
+        </w:tabs>
+        <w:rPr>
+          <w:rFonts w:asciiTheme="minorHAnsi" w:eastAsiaTheme="minorEastAsia" w:hAnsiTheme="minorHAnsi" w:cstheme="minorBidi"/>
+          <w:bCs w:val="0"/>
+          <w:noProof/>
+          <w:sz w:val="22"/>
+          <w:szCs w:val="22"/>
+          <w:lang w:eastAsia="en-AU"/>
+        </w:rPr>
+      </w:pPr>
+      <w:hyperlink w:anchor="_Toc512950104" w:history="1">
+        <w:r>
+          <w:rPr>
+            <w:rStyle w:val="Hyperlink"/>
+            <w:noProof/>
+          </w:rPr>
+          <w:t>Login as System User</w:t>
+        </w:r>
+        <w:r>
+          <w:rPr>
+            <w:noProof/>
+            <w:webHidden/>
+          </w:rPr>
+          <w:tab/>
+        </w:r>
+        <w:r>
+          <w:rPr>
+            <w:noProof/>
+            <w:webHidden/>
+          </w:rPr>
+          <w:fldChar w:fldCharType="begin"/>
+        </w:r>
+        <w:r>
+          <w:rPr>
+            <w:noProof/>
+            <w:webHidden/>
+          </w:rPr>
+          <w:instrText xml:space="preserve"> PAGEREF _Toc512950104 \h </w:instrText>
+        </w:r>
+        <w:r>
+          <w:rPr>
+            <w:noProof/>
+            <w:webHidden/>
+          </w:rPr>
+        </w:r>
+        <w:r>
+          <w:rPr>
+            <w:noProof/>
+            <w:webHidden/>
+          </w:rPr>
+          <w:fldChar w:fldCharType="separate"/>
+        </w:r>
+        <w:r>
+          <w:rPr>
+            <w:noProof/>
+            <w:webHidden/>
+          </w:rPr>
+          <w:t>4</w:t>
+        </w:r>
+        <w:r>
+          <w:rPr>
+            <w:noProof/>
+            <w:webHidden/>
+          </w:rPr>
+          <w:fldChar w:fldCharType="end"/>
+        </w:r>
+      </w:hyperlink>
+    </w:p>
+    <w:p>
+      <w:pPr>
+        <w:pStyle w:val="TOC1"/>
+        <w:tabs>
+          <w:tab w:val="right" w:leader="dot" w:pos="9016"/>
+        </w:tabs>
+        <w:rPr>
+          <w:rFonts w:asciiTheme="minorHAnsi" w:eastAsiaTheme="minorEastAsia" w:hAnsiTheme="minorHAnsi" w:cstheme="minorBidi"/>
+          <w:bCs w:val="0"/>
+          <w:noProof/>
+          <w:sz w:val="22"/>
+          <w:szCs w:val="22"/>
+          <w:lang w:eastAsia="en-AU"/>
+        </w:rPr>
+      </w:pPr>
+      <w:hyperlink w:anchor="_Toc512950105" w:history="1">
+        <w:r>
+          <w:rPr>
+            <w:rStyle w:val="Hyperlink"/>
+            <w:rFonts w:asciiTheme="majorHAnsi" w:eastAsiaTheme="majorEastAsia" w:hAnsiTheme="majorHAnsi" w:cstheme="majorBidi"/>
+            <w:b/>
+            <w:noProof/>
+          </w:rPr>
+          <w:t>Install Bootstrap 4 Sass, Gulp, DevDependencies and Create Folder Structure</w:t>
+        </w:r>
+        <w:r>
+          <w:rPr>
+            <w:noProof/>
+            <w:webHidden/>
+          </w:rPr>
+          <w:tab/>
+        </w:r>
+        <w:r>
+          <w:rPr>
+            <w:noProof/>
+            <w:webHidden/>
+          </w:rPr>
+          <w:fldChar w:fldCharType="begin"/>
+        </w:r>
+        <w:r>
+          <w:rPr>
+            <w:noProof/>
+            <w:webHidden/>
+          </w:rPr>
+          <w:instrText xml:space="preserve"> PAGEREF _Toc512950105 \h </w:instrText>
+        </w:r>
+        <w:r>
+          <w:rPr>
+            <w:noProof/>
+            <w:webHidden/>
+          </w:rPr>
+        </w:r>
+        <w:r>
+          <w:rPr>
+            <w:noProof/>
+            <w:webHidden/>
+          </w:rPr>
+          <w:fldChar w:fldCharType="separate"/>
+        </w:r>
+        <w:r>
+          <w:rPr>
+            <w:noProof/>
+            <w:webHidden/>
+          </w:rPr>
+          <w:t>4</w:t>
+        </w:r>
+        <w:r>
+          <w:rPr>
+            <w:noProof/>
+            <w:webHidden/>
+          </w:rPr>
+          <w:fldChar w:fldCharType="end"/>
+        </w:r>
+      </w:hyperlink>
+    </w:p>
+    <w:p>
+      <w:pPr>
+        <w:pStyle w:val="TOC1"/>
+        <w:tabs>
+          <w:tab w:val="right" w:leader="dot" w:pos="9016"/>
+        </w:tabs>
+        <w:rPr>
+          <w:rFonts w:asciiTheme="minorHAnsi" w:eastAsiaTheme="minorEastAsia" w:hAnsiTheme="minorHAnsi" w:cstheme="minorBidi"/>
+          <w:bCs w:val="0"/>
+          <w:noProof/>
+          <w:sz w:val="22"/>
+          <w:szCs w:val="22"/>
+          <w:lang w:eastAsia="en-AU"/>
+        </w:rPr>
+      </w:pPr>
+      <w:hyperlink w:anchor="_Toc512950106" w:history="1">
+        <w:r>
+          <w:rPr>
+            <w:rStyle w:val="Hyperlink"/>
+            <w:noProof/>
+          </w:rPr>
+          <w:t>Setup Git with SSH Keys on Local</w:t>
+        </w:r>
+        <w:r>
+          <w:rPr>
+            <w:noProof/>
+            <w:webHidden/>
+          </w:rPr>
+          <w:tab/>
+        </w:r>
+        <w:r>
+          <w:rPr>
+            <w:noProof/>
+            <w:webHidden/>
+          </w:rPr>
+          <w:fldChar w:fldCharType="begin"/>
+        </w:r>
+        <w:r>
+          <w:rPr>
+            <w:noProof/>
+            <w:webHidden/>
+          </w:rPr>
+          <w:instrText xml:space="preserve"> PAGEREF _Toc512950106 \h </w:instrText>
+        </w:r>
+        <w:r>
+          <w:rPr>
+            <w:noProof/>
+            <w:webHidden/>
+          </w:rPr>
+        </w:r>
+        <w:r>
+          <w:rPr>
+            <w:noProof/>
+            <w:webHidden/>
+          </w:rPr>
+          <w:fldChar w:fldCharType="separate"/>
+        </w:r>
+        <w:r>
+          <w:rPr>
+            <w:noProof/>
+            <w:webHidden/>
+          </w:rPr>
+          <w:t>6</w:t>
+        </w:r>
+        <w:r>
+          <w:rPr>
+            <w:noProof/>
+            <w:webHidden/>
+          </w:rPr>
+          <w:fldChar w:fldCharType="end"/>
+        </w:r>
+      </w:hyperlink>
+    </w:p>
+    <w:p>
+      <w:pPr>
+        <w:pStyle w:val="TOC1"/>
+        <w:tabs>
+          <w:tab w:val="right" w:leader="dot" w:pos="9016"/>
+        </w:tabs>
+        <w:rPr>
+          <w:rFonts w:asciiTheme="minorHAnsi" w:eastAsiaTheme="minorEastAsia" w:hAnsiTheme="minorHAnsi" w:cstheme="minorBidi"/>
+          <w:bCs w:val="0"/>
+          <w:noProof/>
+          <w:sz w:val="22"/>
+          <w:szCs w:val="22"/>
+          <w:lang w:eastAsia="en-AU"/>
+        </w:rPr>
+      </w:pPr>
+      <w:hyperlink w:anchor="_Toc512950107" w:history="1">
+        <w:r>
+          <w:rPr>
+            <w:rStyle w:val="Hyperlink"/>
+            <w:rFonts w:asciiTheme="majorHAnsi" w:eastAsiaTheme="majorEastAsia" w:hAnsiTheme="majorHAnsi" w:cstheme="majorBidi"/>
+            <w:b/>
+            <w:noProof/>
+          </w:rPr>
+          <w:t>Setup Git on Local</w:t>
+        </w:r>
+        <w:r>
+          <w:rPr>
+            <w:noProof/>
+            <w:webHidden/>
+          </w:rPr>
+          <w:tab/>
+        </w:r>
+        <w:r>
+          <w:rPr>
+            <w:noProof/>
+            <w:webHidden/>
+          </w:rPr>
+          <w:fldChar w:fldCharType="begin"/>
+        </w:r>
+        <w:r>
+          <w:rPr>
+            <w:noProof/>
+            <w:webHidden/>
+          </w:rPr>
+          <w:instrText xml:space="preserve"> PAGEREF _Toc512950107 \h </w:instrText>
+        </w:r>
+        <w:r>
+          <w:rPr>
+            <w:noProof/>
+            <w:webHidden/>
+          </w:rPr>
+        </w:r>
+        <w:r>
+          <w:rPr>
+            <w:noProof/>
+            <w:webHidden/>
+          </w:rPr>
+          <w:fldChar w:fldCharType="separate"/>
+        </w:r>
+        <w:r>
+          <w:rPr>
+            <w:noProof/>
+            <w:webHidden/>
+          </w:rPr>
+          <w:t>6</w:t>
+        </w:r>
+        <w:r>
+          <w:rPr>
+            <w:noProof/>
+            <w:webHidden/>
+          </w:rPr>
+          <w:fldChar w:fldCharType="end"/>
+        </w:r>
+      </w:hyperlink>
+    </w:p>
+    <w:p>
+      <w:pPr>
+        <w:pStyle w:val="TOC1"/>
+        <w:tabs>
+          <w:tab w:val="right" w:leader="dot" w:pos="9016"/>
+        </w:tabs>
+        <w:rPr>
+          <w:rFonts w:asciiTheme="minorHAnsi" w:eastAsiaTheme="minorEastAsia" w:hAnsiTheme="minorHAnsi" w:cstheme="minorBidi"/>
+          <w:bCs w:val="0"/>
+          <w:noProof/>
+          <w:sz w:val="22"/>
+          <w:szCs w:val="22"/>
+          <w:lang w:eastAsia="en-AU"/>
+        </w:rPr>
+      </w:pPr>
+      <w:hyperlink w:anchor="_Toc512950108" w:history="1">
+        <w:r>
+          <w:rPr>
+            <w:rStyle w:val="Hyperlink"/>
+            <w:noProof/>
+          </w:rPr>
+          <w:t>Setup Git on Server</w:t>
+        </w:r>
+        <w:r>
+          <w:rPr>
+            <w:noProof/>
+            <w:webHidden/>
+          </w:rPr>
+          <w:tab/>
+        </w:r>
+        <w:r>
+          <w:rPr>
+            <w:noProof/>
+            <w:webHidden/>
+          </w:rPr>
+          <w:fldChar w:fldCharType="begin"/>
+        </w:r>
+        <w:r>
+          <w:rPr>
+            <w:noProof/>
+            <w:webHidden/>
+          </w:rPr>
+          <w:instrText xml:space="preserve"> PAGEREF _Toc512950108 \h </w:instrText>
+        </w:r>
+        <w:r>
+          <w:rPr>
+            <w:noProof/>
+            <w:webHidden/>
+          </w:rPr>
+        </w:r>
+        <w:r>
+          <w:rPr>
+            <w:noProof/>
+            <w:webHidden/>
+          </w:rPr>
+          <w:fldChar w:fldCharType="separate"/>
+        </w:r>
+        <w:r>
+          <w:rPr>
+            <w:noProof/>
+            <w:webHidden/>
+          </w:rPr>
+          <w:t>7</w:t>
+        </w:r>
+        <w:r>
+          <w:rPr>
+            <w:noProof/>
+            <w:webHidden/>
+          </w:rPr>
+          <w:fldChar w:fldCharType="end"/>
+        </w:r>
+      </w:hyperlink>
+    </w:p>
+    <w:p>
+      <w:pPr>
+        <w:pStyle w:val="TOC1"/>
+        <w:tabs>
+          <w:tab w:val="right" w:leader="dot" w:pos="9016"/>
+        </w:tabs>
+        <w:rPr>
+          <w:rFonts w:asciiTheme="minorHAnsi" w:eastAsiaTheme="minorEastAsia" w:hAnsiTheme="minorHAnsi" w:cstheme="minorBidi"/>
+          <w:bCs w:val="0"/>
+          <w:noProof/>
+          <w:sz w:val="22"/>
+          <w:szCs w:val="22"/>
+          <w:lang w:eastAsia="en-AU"/>
+        </w:rPr>
+      </w:pPr>
+      <w:hyperlink w:anchor="_Toc512950109" w:history="1">
+        <w:r>
+          <w:rPr>
+            <w:rStyle w:val="Hyperlink"/>
+            <w:noProof/>
+          </w:rPr>
+          <w:t>Setup Git Webhooks</w:t>
+        </w:r>
+        <w:r>
+          <w:rPr>
+            <w:noProof/>
+            <w:webHidden/>
+          </w:rPr>
+          <w:tab/>
+        </w:r>
+        <w:r>
+          <w:rPr>
+            <w:noProof/>
+            <w:webHidden/>
+          </w:rPr>
+          <w:fldChar w:fldCharType="begin"/>
+        </w:r>
+        <w:r>
+          <w:rPr>
+            <w:noProof/>
+            <w:webHidden/>
+          </w:rPr>
+          <w:instrText xml:space="preserve"> PAGEREF _Toc512950109 \h </w:instrText>
+        </w:r>
+        <w:r>
+          <w:rPr>
+            <w:noProof/>
+            <w:webHidden/>
+          </w:rPr>
+        </w:r>
+        <w:r>
+          <w:rPr>
+            <w:noProof/>
+            <w:webHidden/>
+          </w:rPr>
+          <w:fldChar w:fldCharType="separate"/>
+        </w:r>
+        <w:r>
+          <w:rPr>
+            <w:noProof/>
+            <w:webHidden/>
+          </w:rPr>
+          <w:t>8</w:t>
+        </w:r>
+        <w:r>
+          <w:rPr>
+            <w:noProof/>
+            <w:webHidden/>
+          </w:rPr>
+          <w:fldChar w:fldCharType="end"/>
+        </w:r>
+      </w:hyperlink>
+    </w:p>
+    <w:p>
+      <w:r>
+        <w:fldChar w:fldCharType="end"/>
+      </w:r>
+      <w:r>
         <w:br w:type="page"/>
       </w:r>
     </w:p>
@@ -34,6 +707,7 @@
       <w:pPr>
         <w:pStyle w:val="Heading1"/>
       </w:pPr>
+      <w:bookmarkStart w:id="0" w:name="_Toc512950101"/>
       <w:r>
         <w:lastRenderedPageBreak/>
         <w:t>Create a new droplet</w:t>
@@ -41,6 +715,7 @@
       <w:r>
         <w:t xml:space="preserve"> and Generate SSH Keys</w:t>
       </w:r>
+      <w:bookmarkEnd w:id="0"/>
     </w:p>
     <w:p/>
     <w:p>
@@ -102,9 +777,11 @@
       <w:pPr>
         <w:pStyle w:val="Heading1"/>
       </w:pPr>
+      <w:bookmarkStart w:id="1" w:name="_Toc512950102"/>
       <w:r>
         <w:t>Setup an SSH Session in Putty</w:t>
       </w:r>
+      <w:bookmarkEnd w:id="1"/>
     </w:p>
     <w:p/>
     <w:p>
@@ -137,9 +814,11 @@
       <w:pPr>
         <w:pStyle w:val="Heading1"/>
       </w:pPr>
+      <w:bookmarkStart w:id="2" w:name="_Toc512950103"/>
       <w:r>
         <w:t>ServerPilot</w:t>
       </w:r>
+      <w:bookmarkEnd w:id="2"/>
     </w:p>
     <w:p/>
     <w:p>
@@ -216,9 +895,11 @@
       <w:pPr>
         <w:pStyle w:val="Heading2"/>
       </w:pPr>
+      <w:bookmarkStart w:id="3" w:name="_Toc512950104"/>
       <w:r>
         <w:t>Login as System User</w:t>
       </w:r>
+      <w:bookmarkEnd w:id="3"/>
     </w:p>
     <w:p/>
     <w:p>
@@ -226,24 +907,26 @@
         <w:t>Exit out of Putty, in Putty enter the ip address of wga2</w:t>
       </w:r>
       <w:r>
-        <w:t xml:space="preserve"> (</w:t>
-      </w:r>
-      <w:r>
-        <w:t>167.99.73.134</w:t>
-      </w:r>
-      <w:r>
-        <w:t>)</w:t>
+        <w:t xml:space="preserve"> (167.99.73.134)</w:t>
       </w:r>
       <w:r>
         <w:t>, in Putty cmd enter serverpilot then the password – 83#B!Qr9</w:t>
       </w:r>
     </w:p>
+    <w:p/>
+    <w:p>
+      <w:pPr>
+        <w:pStyle w:val="Heading1"/>
+      </w:pPr>
+      <w:r>
+        <w:t>SSH Commands</w:t>
+      </w:r>
+    </w:p>
+    <w:p/>
     <w:p>
       <w:r>
         <w:t xml:space="preserve">List the files: </w:t>
       </w:r>
-      <w:bookmarkStart w:id="0" w:name="_GoBack"/>
-      <w:bookmarkEnd w:id="0"/>
       <w:r>
         <w:t>$ll.</w:t>
       </w:r>
@@ -261,6 +944,25 @@
         <w:t>Delete directories: $rm –rf foldername/</w:t>
       </w:r>
     </w:p>
+    <w:p>
+      <w:r>
+        <w:t>Copy files: $cp filename newfilename</w:t>
+      </w:r>
+      <w:r>
+        <w:t>.</w:t>
+      </w:r>
+    </w:p>
+    <w:p>
+      <w:r>
+        <w:t>New file: $vi filename.</w:t>
+      </w:r>
+    </w:p>
+    <w:p>
+      <w:r>
+        <w:t>Save file and exit: esc :wq</w:t>
+      </w:r>
+    </w:p>
+    <w:p/>
     <w:p>
       <w:pPr>
         <w:keepNext/>
@@ -276,7 +978,8 @@
           <w:szCs w:val="28"/>
         </w:rPr>
       </w:pPr>
-      <w:bookmarkStart w:id="1" w:name="_Toc512271857"/>
+      <w:bookmarkStart w:id="4" w:name="_Toc512271857"/>
+      <w:bookmarkStart w:id="5" w:name="_Toc512950105"/>
       <w:r>
         <w:rPr>
           <w:rFonts w:asciiTheme="majorHAnsi" w:eastAsiaTheme="majorEastAsia" w:hAnsiTheme="majorHAnsi" w:cstheme="majorBidi"/>
@@ -288,7 +991,8 @@
         </w:rPr>
         <w:t>Install Bootstrap 4 Sass, Gulp, DevDependencies and Create Folder Structure</w:t>
       </w:r>
-      <w:bookmarkEnd w:id="1"/>
+      <w:bookmarkEnd w:id="4"/>
+      <w:bookmarkEnd w:id="5"/>
     </w:p>
     <w:p/>
     <w:p>
@@ -313,12 +1017,25 @@
     </w:p>
     <w:p>
       <w:r>
+        <w:lastRenderedPageBreak/>
         <w:t>In wga2 run $npm install gulp gulp-sass gulp-clean-css gulp-autoprefixer gulp-sourcemaps gulp-html-minifier gulp-rename --save-dev (run $npm init again if the saves don’t work) (browser-sync isn’t accepting styles, so forget it)</w:t>
       </w:r>
     </w:p>
     <w:p>
       <w:r>
-        <w:t>In wga2 root create a folder named src, inside src create a folder named scss</w:t>
+        <w:t xml:space="preserve">In wga2 </w:t>
+      </w:r>
+      <w:r>
+        <w:t>root create a folder nam</w:t>
+      </w:r>
+      <w:r>
+        <w:t>ed src</w:t>
+      </w:r>
+      <w:r>
+        <w:t xml:space="preserve">, </w:t>
+      </w:r>
+      <w:r>
+        <w:t>inside src create a folder named scss</w:t>
       </w:r>
     </w:p>
     <w:p>
@@ -343,51 +1060,14 @@
     </w:p>
     <w:p>
       <w:r>
-        <w:lastRenderedPageBreak/>
         <w:t>In wga2 root create a folder named docs and keep the word doc in there.</w:t>
       </w:r>
     </w:p>
     <w:p>
-      <w:pPr>
-        <w:rPr>
-          <w:rFonts w:asciiTheme="majorHAnsi" w:eastAsiaTheme="majorEastAsia" w:hAnsiTheme="majorHAnsi" w:cstheme="majorBidi"/>
-          <w:b/>
-          <w:bCs/>
-          <w:color w:val="365F91" w:themeColor="accent1" w:themeShade="BF"/>
-          <w:sz w:val="28"/>
-          <w:szCs w:val="28"/>
-        </w:rPr>
-      </w:pPr>
-      <w:r>
-        <w:br w:type="page"/>
-      </w:r>
-      <w:bookmarkStart w:id="2" w:name="_Toc512271858"/>
-      <w:r>
-        <w:rPr>
-          <w:rFonts w:asciiTheme="majorHAnsi" w:eastAsiaTheme="majorEastAsia" w:hAnsiTheme="majorHAnsi" w:cstheme="majorBidi"/>
-          <w:b/>
-          <w:bCs/>
-          <w:color w:val="365F91" w:themeColor="accent1" w:themeShade="BF"/>
-          <w:sz w:val="28"/>
-          <w:szCs w:val="28"/>
-        </w:rPr>
-        <w:lastRenderedPageBreak/>
-        <w:t>Setup the gulpfile</w:t>
-      </w:r>
-      <w:bookmarkEnd w:id="2"/>
-      <w:r>
-        <w:rPr>
-          <w:rFonts w:asciiTheme="majorHAnsi" w:eastAsiaTheme="majorEastAsia" w:hAnsiTheme="majorHAnsi" w:cstheme="majorBidi"/>
-          <w:b/>
-          <w:bCs/>
-          <w:color w:val="365F91" w:themeColor="accent1" w:themeShade="BF"/>
-          <w:sz w:val="28"/>
-          <w:szCs w:val="28"/>
-        </w:rPr>
-        <w:t xml:space="preserve"> </w:t>
-      </w:r>
-    </w:p>
-    <w:p/>
+      <w:r>
+        <w:t>Once the public folder is created using Gulp, add an index.php file with this script:</w:t>
+      </w:r>
+    </w:p>
     <w:p>
       <w:r>
         <w:rPr>
@@ -395,10 +1075,10 @@
           <w:lang w:eastAsia="en-AU"/>
         </w:rPr>
         <w:drawing>
-          <wp:inline distT="0" distB="0" distL="0" distR="0" wp14:anchorId="4AED24C5" wp14:editId="06A86852">
-            <wp:extent cx="4108281" cy="5915025"/>
-            <wp:effectExtent l="0" t="0" r="6985" b="0"/>
-            <wp:docPr id="2" name="Picture 2"/>
+          <wp:inline distT="0" distB="0" distL="0" distR="0" wp14:anchorId="6ACB7405" wp14:editId="0F8D5801">
+            <wp:extent cx="3448050" cy="276225"/>
+            <wp:effectExtent l="0" t="0" r="0" b="9525"/>
+            <wp:docPr id="7" name="Picture 7"/>
             <wp:cNvGraphicFramePr>
               <a:graphicFrameLocks xmlns:a="http://schemas.openxmlformats.org/drawingml/2006/main" noChangeAspect="1"/>
             </wp:cNvGraphicFramePr>
@@ -410,7 +1090,7 @@
                     <pic:cNvPicPr/>
                   </pic:nvPicPr>
                   <pic:blipFill>
-                    <a:blip r:embed="rId6"/>
+                    <a:blip r:embed="rId7"/>
                     <a:stretch>
                       <a:fillRect/>
                     </a:stretch>
@@ -418,7 +1098,7 @@
                   <pic:spPr>
                     <a:xfrm>
                       <a:off x="0" y="0"/>
-                      <a:ext cx="4108281" cy="5915025"/>
+                      <a:ext cx="3448050" cy="276225"/>
                     </a:xfrm>
                     <a:prstGeom prst="rect">
                       <a:avLst/>
@@ -430,7 +1110,10 @@
           </wp:inline>
         </w:drawing>
       </w:r>
-    </w:p>
+      <w:bookmarkStart w:id="6" w:name="_GoBack"/>
+      <w:bookmarkEnd w:id="6"/>
+    </w:p>
+    <w:p/>
     <w:p/>
     <w:p>
       <w:pPr>
@@ -443,194 +1126,8 @@
           <w:szCs w:val="28"/>
         </w:rPr>
       </w:pPr>
-      <w:r>
-        <w:br w:type="page"/>
-      </w:r>
-    </w:p>
-    <w:p>
-      <w:pPr>
-        <w:pStyle w:val="Heading1"/>
-      </w:pPr>
-      <w:r>
-        <w:lastRenderedPageBreak/>
-        <w:t>Setup Git with SSH Keys</w:t>
-      </w:r>
-    </w:p>
-    <w:p/>
-    <w:p>
-      <w:r>
-        <w:t>In a new Git Bash, enter:</w:t>
-      </w:r>
-    </w:p>
-    <w:p>
-      <w:pPr>
-        <w:ind w:firstLine="720"/>
-        <w:rPr>
-          <w:b/>
-        </w:rPr>
-      </w:pPr>
-      <w:r>
-        <w:t xml:space="preserve"> </w:t>
-      </w:r>
-      <w:r>
-        <w:rPr>
-          <w:b/>
-        </w:rPr>
-        <w:t>$ssh-keygen -t rsa -b 4096 -C "pikej307@gmail.com"</w:t>
-      </w:r>
-    </w:p>
-    <w:p>
-      <w:r>
-        <w:t>When you're prompted to "Enter a file in which to save the key," press Enter. This accepts the default file location.</w:t>
-      </w:r>
-    </w:p>
-    <w:p>
-      <w:r>
-        <w:t xml:space="preserve">Add the private key to the agent with: </w:t>
-      </w:r>
-    </w:p>
-    <w:p>
-      <w:pPr>
-        <w:ind w:firstLine="720"/>
-        <w:rPr>
-          <w:b/>
-        </w:rPr>
-      </w:pPr>
-      <w:r>
-        <w:rPr>
-          <w:b/>
-        </w:rPr>
-        <w:t>$eval $(ssh-agent -s)</w:t>
-      </w:r>
-    </w:p>
-    <w:p>
-      <w:pPr>
-        <w:ind w:firstLine="720"/>
-        <w:rPr>
-          <w:b/>
-        </w:rPr>
-      </w:pPr>
-      <w:r>
-        <w:rPr>
-          <w:b/>
-        </w:rPr>
-        <w:t>$ssh-add ~/.ssh/id_rsa</w:t>
-      </w:r>
-    </w:p>
-    <w:p>
-      <w:r>
-        <w:t>Copy the public key to clipboard with:</w:t>
-      </w:r>
-    </w:p>
-    <w:p>
-      <w:pPr>
-        <w:rPr>
-          <w:b/>
-        </w:rPr>
-      </w:pPr>
-      <w:r>
-        <w:rPr>
-          <w:b/>
-        </w:rPr>
-        <w:tab/>
-      </w:r>
-      <w:r>
-        <w:rPr>
-          <w:b/>
-        </w:rPr>
-        <w:t>clip &lt; ~/.ssh/id_rsa.pub</w:t>
-      </w:r>
-    </w:p>
-    <w:p>
-      <w:r>
-        <w:t>In the upper-right corner of any page, click your prof</w:t>
-      </w:r>
-      <w:r>
-        <w:t xml:space="preserve">ile photo, then click </w:t>
-      </w:r>
-      <w:r>
-        <w:rPr>
-          <w:shd w:val="clear" w:color="auto" w:fill="D9D9D9" w:themeFill="background1" w:themeFillShade="D9"/>
-        </w:rPr>
-        <w:t>Settings</w:t>
-      </w:r>
-      <w:r>
-        <w:t>.</w:t>
-      </w:r>
-    </w:p>
-    <w:p>
-      <w:r>
-        <w:t>In the user settings s</w:t>
-      </w:r>
-      <w:r>
-        <w:t xml:space="preserve">idebar, click </w:t>
-      </w:r>
-      <w:r>
-        <w:rPr>
-          <w:shd w:val="clear" w:color="auto" w:fill="D9D9D9" w:themeFill="background1" w:themeFillShade="D9"/>
-        </w:rPr>
-        <w:t>SSH and GPG keys</w:t>
-      </w:r>
-      <w:r>
-        <w:t>.</w:t>
-      </w:r>
-    </w:p>
-    <w:p>
-      <w:r>
-        <w:t>Cl</w:t>
-      </w:r>
-      <w:r>
-        <w:t xml:space="preserve">ick </w:t>
-      </w:r>
-      <w:r>
-        <w:rPr>
-          <w:shd w:val="clear" w:color="auto" w:fill="D9D9D9" w:themeFill="background1" w:themeFillShade="D9"/>
-        </w:rPr>
-        <w:t>New SSH key</w:t>
-      </w:r>
-      <w:r>
-        <w:t xml:space="preserve"> or </w:t>
-      </w:r>
-      <w:r>
-        <w:rPr>
-          <w:shd w:val="clear" w:color="auto" w:fill="D9D9D9" w:themeFill="background1" w:themeFillShade="D9"/>
-        </w:rPr>
-        <w:t>Add SSH key</w:t>
-      </w:r>
-      <w:r>
-        <w:t>.</w:t>
-      </w:r>
-    </w:p>
-    <w:p>
-      <w:r>
-        <w:t>In the "Title" field, add a descriptive label for the new key. For example, if you're using a personal Mac, you might call this key "Personal MacBook Air".</w:t>
-      </w:r>
-    </w:p>
-    <w:p>
-      <w:r>
-        <w:t>Paste your key into the "Key" field.</w:t>
-      </w:r>
-    </w:p>
-    <w:p>
-      <w:r>
-        <w:t xml:space="preserve">Click </w:t>
-      </w:r>
-      <w:r>
-        <w:rPr>
-          <w:shd w:val="clear" w:color="auto" w:fill="D9D9D9" w:themeFill="background1" w:themeFillShade="D9"/>
-        </w:rPr>
-        <w:t>Add SSH key</w:t>
-      </w:r>
-      <w:r>
-        <w:t>.</w:t>
-      </w:r>
-    </w:p>
-    <w:p>
-      <w:pPr>
-        <w:keepNext/>
-        <w:keepLines/>
-        <w:spacing w:before="480" w:after="0"/>
-        <w:outlineLvl w:val="0"/>
+      <w:bookmarkStart w:id="7" w:name="_Toc512271858"/>
+      <w:r>
         <w:rPr>
           <w:rFonts w:asciiTheme="majorHAnsi" w:eastAsiaTheme="majorEastAsia" w:hAnsiTheme="majorHAnsi" w:cstheme="majorBidi"/>
           <w:b/>
@@ -639,14 +1136,10 @@
           <w:sz w:val="28"/>
           <w:szCs w:val="28"/>
         </w:rPr>
-      </w:pPr>
-    </w:p>
-    <w:p>
-      <w:pPr>
-        <w:keepNext/>
-        <w:keepLines/>
-        <w:spacing w:before="480" w:after="0"/>
-        <w:outlineLvl w:val="0"/>
+        <w:t>Setup the gulpfile</w:t>
+      </w:r>
+      <w:bookmarkEnd w:id="7"/>
+      <w:r>
         <w:rPr>
           <w:rFonts w:asciiTheme="majorHAnsi" w:eastAsiaTheme="majorEastAsia" w:hAnsiTheme="majorHAnsi" w:cstheme="majorBidi"/>
           <w:b/>
@@ -655,8 +1148,247 @@
           <w:sz w:val="28"/>
           <w:szCs w:val="28"/>
         </w:rPr>
-      </w:pPr>
-      <w:r>
+        <w:t xml:space="preserve"> </w:t>
+      </w:r>
+    </w:p>
+    <w:p/>
+    <w:p>
+      <w:r>
+        <w:rPr>
+          <w:noProof/>
+          <w:lang w:eastAsia="en-AU"/>
+        </w:rPr>
+        <w:lastRenderedPageBreak/>
+        <w:drawing>
+          <wp:inline distT="0" distB="0" distL="0" distR="0" wp14:anchorId="41DA9C5E" wp14:editId="6F8B5E7F">
+            <wp:extent cx="4202357" cy="6019800"/>
+            <wp:effectExtent l="0" t="0" r="8255" b="0"/>
+            <wp:docPr id="6" name="Picture 6"/>
+            <wp:cNvGraphicFramePr>
+              <a:graphicFrameLocks xmlns:a="http://schemas.openxmlformats.org/drawingml/2006/main" noChangeAspect="1"/>
+            </wp:cNvGraphicFramePr>
+            <a:graphic xmlns:a="http://schemas.openxmlformats.org/drawingml/2006/main">
+              <a:graphicData uri="http://schemas.openxmlformats.org/drawingml/2006/picture">
+                <pic:pic xmlns:pic="http://schemas.openxmlformats.org/drawingml/2006/picture">
+                  <pic:nvPicPr>
+                    <pic:cNvPr id="0" name=""/>
+                    <pic:cNvPicPr/>
+                  </pic:nvPicPr>
+                  <pic:blipFill>
+                    <a:blip r:embed="rId8"/>
+                    <a:stretch>
+                      <a:fillRect/>
+                    </a:stretch>
+                  </pic:blipFill>
+                  <pic:spPr>
+                    <a:xfrm>
+                      <a:off x="0" y="0"/>
+                      <a:ext cx="4202357" cy="6019800"/>
+                    </a:xfrm>
+                    <a:prstGeom prst="rect">
+                      <a:avLst/>
+                    </a:prstGeom>
+                  </pic:spPr>
+                </pic:pic>
+              </a:graphicData>
+            </a:graphic>
+          </wp:inline>
+        </w:drawing>
+      </w:r>
+    </w:p>
+    <w:p/>
+    <w:p>
+      <w:pPr>
+        <w:pStyle w:val="Heading1"/>
+      </w:pPr>
+      <w:r>
+        <w:br w:type="page"/>
+      </w:r>
+      <w:bookmarkStart w:id="8" w:name="_Toc512950106"/>
+      <w:r>
+        <w:lastRenderedPageBreak/>
+        <w:t>Setup Git with SSH Keys</w:t>
+      </w:r>
+      <w:r>
+        <w:t xml:space="preserve"> on Local</w:t>
+      </w:r>
+      <w:bookmarkEnd w:id="8"/>
+    </w:p>
+    <w:p/>
+    <w:p>
+      <w:r>
+        <w:t>In a new Git Bash, enter:</w:t>
+      </w:r>
+    </w:p>
+    <w:p>
+      <w:pPr>
+        <w:ind w:firstLine="720"/>
+        <w:rPr>
+          <w:b/>
+        </w:rPr>
+      </w:pPr>
+      <w:r>
+        <w:t xml:space="preserve"> </w:t>
+      </w:r>
+      <w:r>
+        <w:rPr>
+          <w:b/>
+        </w:rPr>
+        <w:t>$ssh-keygen -t rsa -b 4096 -C "pikej307@gmail.com"</w:t>
+      </w:r>
+    </w:p>
+    <w:p>
+      <w:r>
+        <w:t>When you're prompted to "Enter a file in which to save the key," press Enter. This accepts the default file location.</w:t>
+      </w:r>
+    </w:p>
+    <w:p>
+      <w:r>
+        <w:t xml:space="preserve">Add the private key to the agent with: </w:t>
+      </w:r>
+    </w:p>
+    <w:p>
+      <w:pPr>
+        <w:ind w:firstLine="720"/>
+        <w:rPr>
+          <w:b/>
+        </w:rPr>
+      </w:pPr>
+      <w:r>
+        <w:rPr>
+          <w:b/>
+        </w:rPr>
+        <w:t>$eval $(ssh-agent -s)</w:t>
+      </w:r>
+    </w:p>
+    <w:p>
+      <w:pPr>
+        <w:ind w:firstLine="720"/>
+        <w:rPr>
+          <w:b/>
+        </w:rPr>
+      </w:pPr>
+      <w:r>
+        <w:rPr>
+          <w:b/>
+        </w:rPr>
+        <w:t>$ssh-add ~/.ssh/id_rsa</w:t>
+      </w:r>
+    </w:p>
+    <w:p>
+      <w:r>
+        <w:t>Copy the public key to clipboard with:</w:t>
+      </w:r>
+    </w:p>
+    <w:p>
+      <w:pPr>
+        <w:rPr>
+          <w:b/>
+        </w:rPr>
+      </w:pPr>
+      <w:r>
+        <w:rPr>
+          <w:b/>
+        </w:rPr>
+        <w:tab/>
+      </w:r>
+      <w:r>
+        <w:rPr>
+          <w:b/>
+        </w:rPr>
+        <w:t>clip &lt; ~/.ssh/id_rsa.pub</w:t>
+      </w:r>
+    </w:p>
+    <w:p>
+      <w:r>
+        <w:t>In the upper-right corner of any page, click your prof</w:t>
+      </w:r>
+      <w:r>
+        <w:t xml:space="preserve">ile photo, then click </w:t>
+      </w:r>
+      <w:r>
+        <w:rPr>
+          <w:shd w:val="clear" w:color="auto" w:fill="D9D9D9" w:themeFill="background1" w:themeFillShade="D9"/>
+        </w:rPr>
+        <w:t>Settings</w:t>
+      </w:r>
+      <w:r>
+        <w:t>.</w:t>
+      </w:r>
+    </w:p>
+    <w:p>
+      <w:r>
+        <w:t>In the user settings s</w:t>
+      </w:r>
+      <w:r>
+        <w:t xml:space="preserve">idebar, click </w:t>
+      </w:r>
+      <w:r>
+        <w:rPr>
+          <w:shd w:val="clear" w:color="auto" w:fill="D9D9D9" w:themeFill="background1" w:themeFillShade="D9"/>
+        </w:rPr>
+        <w:t>SSH and GPG keys</w:t>
+      </w:r>
+      <w:r>
+        <w:t>.</w:t>
+      </w:r>
+    </w:p>
+    <w:p>
+      <w:r>
+        <w:t>Cl</w:t>
+      </w:r>
+      <w:r>
+        <w:t xml:space="preserve">ick </w:t>
+      </w:r>
+      <w:r>
+        <w:rPr>
+          <w:shd w:val="clear" w:color="auto" w:fill="D9D9D9" w:themeFill="background1" w:themeFillShade="D9"/>
+        </w:rPr>
+        <w:t>New SSH key</w:t>
+      </w:r>
+      <w:r>
+        <w:t xml:space="preserve"> or </w:t>
+      </w:r>
+      <w:r>
+        <w:rPr>
+          <w:shd w:val="clear" w:color="auto" w:fill="D9D9D9" w:themeFill="background1" w:themeFillShade="D9"/>
+        </w:rPr>
+        <w:t>Add SSH key</w:t>
+      </w:r>
+      <w:r>
+        <w:t>.</w:t>
+      </w:r>
+    </w:p>
+    <w:p>
+      <w:r>
+        <w:t>In the "Title" field, add a descriptive label for the new key. For example, if you're using a personal Mac, you might call this key "Personal MacBook Air".</w:t>
+      </w:r>
+    </w:p>
+    <w:p>
+      <w:r>
+        <w:t>Paste your key into the "Key" field.</w:t>
+      </w:r>
+    </w:p>
+    <w:p>
+      <w:r>
+        <w:t xml:space="preserve">Click </w:t>
+      </w:r>
+      <w:r>
+        <w:rPr>
+          <w:shd w:val="clear" w:color="auto" w:fill="D9D9D9" w:themeFill="background1" w:themeFillShade="D9"/>
+        </w:rPr>
+        <w:t>Add SSH key</w:t>
+      </w:r>
+      <w:r>
+        <w:t>.</w:t>
+      </w:r>
+    </w:p>
+    <w:p>
+      <w:pPr>
+        <w:keepNext/>
+        <w:keepLines/>
+        <w:spacing w:before="480" w:after="0"/>
+        <w:outlineLvl w:val="0"/>
         <w:rPr>
           <w:rFonts w:asciiTheme="majorHAnsi" w:eastAsiaTheme="majorEastAsia" w:hAnsiTheme="majorHAnsi" w:cstheme="majorBidi"/>
           <w:b/>
@@ -665,8 +1397,47 @@
           <w:sz w:val="28"/>
           <w:szCs w:val="28"/>
         </w:rPr>
+      </w:pPr>
+    </w:p>
+    <w:p>
+      <w:pPr>
+        <w:keepNext/>
+        <w:keepLines/>
+        <w:spacing w:before="480" w:after="0"/>
+        <w:outlineLvl w:val="0"/>
+        <w:rPr>
+          <w:rFonts w:asciiTheme="majorHAnsi" w:eastAsiaTheme="majorEastAsia" w:hAnsiTheme="majorHAnsi" w:cstheme="majorBidi"/>
+          <w:b/>
+          <w:bCs/>
+          <w:color w:val="365F91" w:themeColor="accent1" w:themeShade="BF"/>
+          <w:sz w:val="28"/>
+          <w:szCs w:val="28"/>
+        </w:rPr>
+      </w:pPr>
+      <w:bookmarkStart w:id="9" w:name="_Toc512950107"/>
+      <w:r>
+        <w:rPr>
+          <w:rFonts w:asciiTheme="majorHAnsi" w:eastAsiaTheme="majorEastAsia" w:hAnsiTheme="majorHAnsi" w:cstheme="majorBidi"/>
+          <w:b/>
+          <w:bCs/>
+          <w:color w:val="365F91" w:themeColor="accent1" w:themeShade="BF"/>
+          <w:sz w:val="28"/>
+          <w:szCs w:val="28"/>
+        </w:rPr>
         <w:t>Setup Git</w:t>
       </w:r>
+      <w:r>
+        <w:rPr>
+          <w:rFonts w:asciiTheme="majorHAnsi" w:eastAsiaTheme="majorEastAsia" w:hAnsiTheme="majorHAnsi" w:cstheme="majorBidi"/>
+          <w:b/>
+          <w:bCs/>
+          <w:color w:val="365F91" w:themeColor="accent1" w:themeShade="BF"/>
+          <w:sz w:val="28"/>
+          <w:szCs w:val="28"/>
+        </w:rPr>
+        <w:t xml:space="preserve"> on Local</w:t>
+      </w:r>
+      <w:bookmarkEnd w:id="9"/>
     </w:p>
     <w:p>
       <w:pPr>
@@ -897,7 +1668,7 @@
                     <pic:cNvPicPr/>
                   </pic:nvPicPr>
                   <pic:blipFill>
-                    <a:blip r:embed="rId7"/>
+                    <a:blip r:embed="rId9"/>
                     <a:stretch>
                       <a:fillRect/>
                     </a:stretch>
@@ -964,268 +1735,446 @@
       </w:r>
     </w:p>
     <w:p/>
+    <w:p>
+      <w:pPr>
+        <w:pStyle w:val="Heading1"/>
+      </w:pPr>
+      <w:bookmarkStart w:id="10" w:name="_Toc512950108"/>
+      <w:r>
+        <w:t>Setup Git on Server</w:t>
+      </w:r>
+      <w:bookmarkEnd w:id="10"/>
+    </w:p>
     <w:p/>
+    <w:p>
+      <w:pPr>
+        <w:rPr>
+          <w:b/>
+        </w:rPr>
+      </w:pPr>
+      <w:r>
+        <w:t xml:space="preserve">In Putty, inside wga2 delete the </w:t>
+      </w:r>
+      <w:r>
+        <w:t xml:space="preserve">public folder </w:t>
+      </w:r>
+      <w:r>
+        <w:t xml:space="preserve">and </w:t>
+      </w:r>
+      <w:r>
+        <w:t>r</w:t>
+      </w:r>
+      <w:r>
+        <w:t>un $</w:t>
+      </w:r>
+      <w:r>
+        <w:rPr>
+          <w:b/>
+        </w:rPr>
+        <w:t>ssh-keygen -t rsa -b 4096 -C "your_email@example.com"</w:t>
+      </w:r>
+    </w:p>
+    <w:p>
+      <w:r>
+        <w:t>Press enter to save the key where prompted (/srv/users/serverpilot/.ssh/id_rsa)</w:t>
+      </w:r>
+    </w:p>
+    <w:p>
+      <w:r>
+        <w:t xml:space="preserve">Run </w:t>
+      </w:r>
+      <w:r>
+        <w:rPr>
+          <w:b/>
+        </w:rPr>
+        <w:t>$eval $(ssh-agent -s)</w:t>
+      </w:r>
+    </w:p>
+    <w:p>
+      <w:r>
+        <w:t xml:space="preserve">Run </w:t>
+      </w:r>
+      <w:r>
+        <w:rPr>
+          <w:b/>
+        </w:rPr>
+        <w:t>$ssh-add ~/.ssh/id_rsa</w:t>
+      </w:r>
+    </w:p>
+    <w:p>
+      <w:r>
+        <w:t xml:space="preserve">Run </w:t>
+      </w:r>
+      <w:r>
+        <w:rPr>
+          <w:b/>
+        </w:rPr>
+        <w:t>$cat ~/.ssh/id_rsa.pub</w:t>
+      </w:r>
+    </w:p>
+    <w:p>
+      <w:r>
+        <w:t>Copy the key.</w:t>
+      </w:r>
+    </w:p>
+    <w:p>
+      <w:r>
+        <w:t>In the upper-right corner of any page, click your prof</w:t>
+      </w:r>
+      <w:r>
+        <w:t xml:space="preserve">ile photo, then click </w:t>
+      </w:r>
+      <w:r>
+        <w:rPr>
+          <w:shd w:val="clear" w:color="auto" w:fill="D9D9D9" w:themeFill="background1" w:themeFillShade="D9"/>
+        </w:rPr>
+        <w:t>Settings</w:t>
+      </w:r>
+      <w:r>
+        <w:t>.</w:t>
+      </w:r>
+    </w:p>
+    <w:p>
+      <w:r>
+        <w:t>In the user settings s</w:t>
+      </w:r>
+      <w:r>
+        <w:t xml:space="preserve">idebar, click </w:t>
+      </w:r>
+      <w:r>
+        <w:rPr>
+          <w:shd w:val="clear" w:color="auto" w:fill="D9D9D9" w:themeFill="background1" w:themeFillShade="D9"/>
+        </w:rPr>
+        <w:t>SSH and GPG keys</w:t>
+      </w:r>
+      <w:r>
+        <w:t>.</w:t>
+      </w:r>
+    </w:p>
+    <w:p>
+      <w:r>
+        <w:t>Cl</w:t>
+      </w:r>
+      <w:r>
+        <w:t xml:space="preserve">ick </w:t>
+      </w:r>
+      <w:r>
+        <w:rPr>
+          <w:shd w:val="clear" w:color="auto" w:fill="D9D9D9" w:themeFill="background1" w:themeFillShade="D9"/>
+        </w:rPr>
+        <w:t>New SSH key</w:t>
+      </w:r>
+      <w:r>
+        <w:t xml:space="preserve"> or </w:t>
+      </w:r>
+      <w:r>
+        <w:rPr>
+          <w:shd w:val="clear" w:color="auto" w:fill="D9D9D9" w:themeFill="background1" w:themeFillShade="D9"/>
+        </w:rPr>
+        <w:t>Add SSH key</w:t>
+      </w:r>
+      <w:r>
+        <w:t>.</w:t>
+      </w:r>
+    </w:p>
+    <w:p>
+      <w:r>
+        <w:t>In the "Title" field, add a descriptive label for the new key. For example, if you're using a personal Mac, you might call this key "Personal MacBook Air".</w:t>
+      </w:r>
+    </w:p>
+    <w:p>
+      <w:r>
+        <w:t>Paste your key into the "Key" field.</w:t>
+      </w:r>
+    </w:p>
+    <w:p>
+      <w:r>
+        <w:t xml:space="preserve">Click </w:t>
+      </w:r>
+      <w:r>
+        <w:rPr>
+          <w:shd w:val="clear" w:color="auto" w:fill="D9D9D9" w:themeFill="background1" w:themeFillShade="D9"/>
+        </w:rPr>
+        <w:t>Add SSH key</w:t>
+      </w:r>
+      <w:r>
+        <w:t>.</w:t>
+      </w:r>
+    </w:p>
     <w:p/>
+    <w:p>
+      <w:r>
+        <w:t>Make sure to be in</w:t>
+      </w:r>
+      <w:r>
+        <w:t xml:space="preserve"> the apps/wga2</w:t>
+      </w:r>
+      <w:r>
+        <w:t xml:space="preserve"> folder and r</w:t>
+      </w:r>
+      <w:r>
+        <w:t xml:space="preserve">un </w:t>
+      </w:r>
+      <w:r>
+        <w:rPr>
+          <w:b/>
+        </w:rPr>
+        <w:t>$git init</w:t>
+      </w:r>
+      <w:r>
+        <w:t>.</w:t>
+      </w:r>
+    </w:p>
+    <w:p>
+      <w:pPr>
+        <w:rPr>
+          <w:b/>
+        </w:rPr>
+      </w:pPr>
+      <w:r>
+        <w:t xml:space="preserve">Making sure SSH is set, clone the url into Putty, inside the wga2/public folder. </w:t>
+      </w:r>
+      <w:r>
+        <w:rPr>
+          <w:b/>
+        </w:rPr>
+        <w:t>$git remote add origin git@github.com:james20381/wga2.git</w:t>
+      </w:r>
+    </w:p>
+    <w:p>
+      <w:r>
+        <w:t xml:space="preserve">Run </w:t>
+      </w:r>
+      <w:r>
+        <w:rPr>
+          <w:b/>
+        </w:rPr>
+        <w:t>$git pull origin master</w:t>
+      </w:r>
+    </w:p>
+    <w:p>
+      <w:r>
+        <w:br w:type="page"/>
+      </w:r>
+    </w:p>
+    <w:p>
+      <w:pPr>
+        <w:pStyle w:val="Heading1"/>
+      </w:pPr>
+      <w:bookmarkStart w:id="11" w:name="_Toc512950109"/>
+      <w:r>
+        <w:lastRenderedPageBreak/>
+        <w:t>Setup Git Webhooks</w:t>
+      </w:r>
+      <w:bookmarkEnd w:id="11"/>
+    </w:p>
     <w:p/>
+    <w:p>
+      <w:r>
+        <w:t>From the wga2 repo</w:t>
+      </w:r>
+      <w:r>
+        <w:t xml:space="preserve"> at Github</w:t>
+      </w:r>
+      <w:r>
+        <w:t>, go to Settings &gt; Webhooks &gt; Add Webhook</w:t>
+      </w:r>
+    </w:p>
+    <w:p>
+      <w:r>
+        <w:t>In Payload URL enter the wga2 ip address/deploy.php:</w:t>
+      </w:r>
+    </w:p>
+    <w:p>
+      <w:r>
+        <w:tab/>
+      </w:r>
+      <w:r>
+        <w:rPr>
+          <w:noProof/>
+          <w:lang w:eastAsia="en-AU"/>
+        </w:rPr>
+        <w:drawing>
+          <wp:inline distT="0" distB="0" distL="0" distR="0" wp14:anchorId="7CB47C55" wp14:editId="7445AA87">
+            <wp:extent cx="2581275" cy="771525"/>
+            <wp:effectExtent l="0" t="0" r="9525" b="9525"/>
+            <wp:docPr id="5" name="Picture 5"/>
+            <wp:cNvGraphicFramePr>
+              <a:graphicFrameLocks xmlns:a="http://schemas.openxmlformats.org/drawingml/2006/main" noChangeAspect="1"/>
+            </wp:cNvGraphicFramePr>
+            <a:graphic xmlns:a="http://schemas.openxmlformats.org/drawingml/2006/main">
+              <a:graphicData uri="http://schemas.openxmlformats.org/drawingml/2006/picture">
+                <pic:pic xmlns:pic="http://schemas.openxmlformats.org/drawingml/2006/picture">
+                  <pic:nvPicPr>
+                    <pic:cNvPr id="0" name=""/>
+                    <pic:cNvPicPr/>
+                  </pic:nvPicPr>
+                  <pic:blipFill>
+                    <a:blip r:embed="rId10"/>
+                    <a:stretch>
+                      <a:fillRect/>
+                    </a:stretch>
+                  </pic:blipFill>
+                  <pic:spPr>
+                    <a:xfrm>
+                      <a:off x="0" y="0"/>
+                      <a:ext cx="2581275" cy="771525"/>
+                    </a:xfrm>
+                    <a:prstGeom prst="rect">
+                      <a:avLst/>
+                    </a:prstGeom>
+                  </pic:spPr>
+                </pic:pic>
+              </a:graphicData>
+            </a:graphic>
+          </wp:inline>
+        </w:drawing>
+      </w:r>
+    </w:p>
+    <w:p>
+      <w:r>
+        <w:t>Click on Add webhook.</w:t>
+      </w:r>
+    </w:p>
+    <w:p>
+      <w:r>
+        <w:t>In Putty &gt; apps &gt; wga2 &gt; public run $vi deploy.php and enter the following script:</w:t>
+      </w:r>
+    </w:p>
+    <w:p>
+      <w:r>
+        <w:rPr>
+          <w:noProof/>
+          <w:lang w:eastAsia="en-AU"/>
+        </w:rPr>
+        <w:drawing>
+          <wp:inline distT="0" distB="0" distL="0" distR="0" wp14:anchorId="6D5A7118" wp14:editId="41B1992F">
+            <wp:extent cx="3733800" cy="1123950"/>
+            <wp:effectExtent l="0" t="0" r="0" b="0"/>
+            <wp:docPr id="3" name="Picture 3"/>
+            <wp:cNvGraphicFramePr>
+              <a:graphicFrameLocks xmlns:a="http://schemas.openxmlformats.org/drawingml/2006/main" noChangeAspect="1"/>
+            </wp:cNvGraphicFramePr>
+            <a:graphic xmlns:a="http://schemas.openxmlformats.org/drawingml/2006/main">
+              <a:graphicData uri="http://schemas.openxmlformats.org/drawingml/2006/picture">
+                <pic:pic xmlns:pic="http://schemas.openxmlformats.org/drawingml/2006/picture">
+                  <pic:nvPicPr>
+                    <pic:cNvPr id="0" name=""/>
+                    <pic:cNvPicPr/>
+                  </pic:nvPicPr>
+                  <pic:blipFill>
+                    <a:blip r:embed="rId11"/>
+                    <a:stretch>
+                      <a:fillRect/>
+                    </a:stretch>
+                  </pic:blipFill>
+                  <pic:spPr>
+                    <a:xfrm>
+                      <a:off x="0" y="0"/>
+                      <a:ext cx="3733800" cy="1123950"/>
+                    </a:xfrm>
+                    <a:prstGeom prst="rect">
+                      <a:avLst/>
+                    </a:prstGeom>
+                  </pic:spPr>
+                </pic:pic>
+              </a:graphicData>
+            </a:graphic>
+          </wp:inline>
+        </w:drawing>
+      </w:r>
+    </w:p>
     <w:p/>
-    <w:p/>
-    <w:p/>
-    <w:p>
-      <w:pPr>
-        <w:rPr>
-          <w:b/>
-        </w:rPr>
-      </w:pPr>
-      <w:r>
-        <w:t xml:space="preserve">In Putty, inside the wga2/public folder run </w:t>
-      </w:r>
-      <w:r>
-        <w:rPr>
-          <w:b/>
-        </w:rPr>
-        <w:t>$ssh-keygen –t rsa</w:t>
-      </w:r>
-      <w:r>
-        <w:rPr>
-          <w:b/>
-        </w:rPr>
-        <w:t xml:space="preserve"> or (ssh-keygen -t rsa -b 4096 -C "your_email@example.com")</w:t>
-      </w:r>
-    </w:p>
-    <w:p>
-      <w:r>
-        <w:t>Press enter to save the key where prompted (/srv/users/serverpilot/.ssh/id_rsa)</w:t>
-      </w:r>
-    </w:p>
-    <w:p>
-      <w:r>
-        <w:t xml:space="preserve">Run </w:t>
-      </w:r>
-      <w:r>
-        <w:rPr>
-          <w:b/>
-        </w:rPr>
-        <w:t>$eval $(ssh-agent -s)</w:t>
-      </w:r>
-    </w:p>
-    <w:p>
-      <w:r>
-        <w:t xml:space="preserve">Run </w:t>
-      </w:r>
-      <w:r>
-        <w:rPr>
-          <w:b/>
-        </w:rPr>
-        <w:t>$ssh-add ~/.ssh/id_rsa</w:t>
-      </w:r>
-    </w:p>
-    <w:p>
-      <w:r>
-        <w:t xml:space="preserve">Run </w:t>
-      </w:r>
-      <w:r>
-        <w:rPr>
-          <w:b/>
-        </w:rPr>
-        <w:t>$cat ~/.ssh/id_rsa.pub</w:t>
-      </w:r>
-    </w:p>
-    <w:p>
-      <w:r>
-        <w:t>Copy the key.</w:t>
-      </w:r>
-    </w:p>
-    <w:p>
-      <w:r>
-        <w:t>In the upper-right corner of any page, click your prof</w:t>
-      </w:r>
-      <w:r>
-        <w:t xml:space="preserve">ile photo, then click </w:t>
-      </w:r>
-      <w:r>
-        <w:rPr>
-          <w:shd w:val="clear" w:color="auto" w:fill="D9D9D9" w:themeFill="background1" w:themeFillShade="D9"/>
-        </w:rPr>
-        <w:t>Settings</w:t>
-      </w:r>
-      <w:r>
-        <w:t>.</w:t>
-      </w:r>
-    </w:p>
-    <w:p>
-      <w:r>
-        <w:t>In the user settings s</w:t>
-      </w:r>
-      <w:r>
-        <w:t xml:space="preserve">idebar, click </w:t>
-      </w:r>
-      <w:r>
-        <w:rPr>
-          <w:shd w:val="clear" w:color="auto" w:fill="D9D9D9" w:themeFill="background1" w:themeFillShade="D9"/>
-        </w:rPr>
-        <w:t>SSH and GPG keys</w:t>
-      </w:r>
-      <w:r>
-        <w:t>.</w:t>
-      </w:r>
-    </w:p>
-    <w:p>
-      <w:r>
-        <w:t>Cl</w:t>
-      </w:r>
-      <w:r>
-        <w:t xml:space="preserve">ick </w:t>
-      </w:r>
-      <w:r>
-        <w:rPr>
-          <w:shd w:val="clear" w:color="auto" w:fill="D9D9D9" w:themeFill="background1" w:themeFillShade="D9"/>
-        </w:rPr>
-        <w:t>New SSH key</w:t>
-      </w:r>
-      <w:r>
-        <w:t xml:space="preserve"> or </w:t>
-      </w:r>
-      <w:r>
-        <w:rPr>
-          <w:shd w:val="clear" w:color="auto" w:fill="D9D9D9" w:themeFill="background1" w:themeFillShade="D9"/>
-        </w:rPr>
-        <w:t>Add SSH key</w:t>
-      </w:r>
-      <w:r>
-        <w:t>.</w:t>
-      </w:r>
-    </w:p>
-    <w:p>
-      <w:r>
-        <w:t>In the "Title" field, add a descriptive label for the new key. For example, if you're using a personal Mac, you might call this key "Personal MacBook Air".</w:t>
-      </w:r>
-    </w:p>
-    <w:p>
-      <w:r>
-        <w:t>Paste your key into the "Key" field.</w:t>
-      </w:r>
-    </w:p>
-    <w:p>
-      <w:r>
-        <w:t xml:space="preserve">Click </w:t>
-      </w:r>
-      <w:r>
-        <w:rPr>
-          <w:shd w:val="clear" w:color="auto" w:fill="D9D9D9" w:themeFill="background1" w:themeFillShade="D9"/>
-        </w:rPr>
-        <w:t>Add SSH key</w:t>
-      </w:r>
-      <w:r>
-        <w:t>.</w:t>
-      </w:r>
-    </w:p>
-    <w:p/>
-    <w:p>
-      <w:r>
-        <w:t xml:space="preserve">Run </w:t>
-      </w:r>
-      <w:r>
-        <w:rPr>
-          <w:b/>
-        </w:rPr>
-        <w:t>$git init</w:t>
-      </w:r>
-      <w:r>
-        <w:t>.</w:t>
-      </w:r>
-    </w:p>
-    <w:p>
-      <w:pPr>
-        <w:rPr>
-          <w:b/>
-        </w:rPr>
-      </w:pPr>
+    <w:p>
+      <w:r>
+        <w:t>Laravel:</w:t>
+      </w:r>
+    </w:p>
+    <w:p>
+      <w:r>
+        <w:rPr>
+          <w:noProof/>
+          <w:lang w:eastAsia="en-AU"/>
+        </w:rPr>
+        <w:drawing>
+          <wp:inline distT="0" distB="0" distL="0" distR="0" wp14:anchorId="5F198459" wp14:editId="57C87466">
+            <wp:extent cx="2790825" cy="1066800"/>
+            <wp:effectExtent l="0" t="0" r="9525" b="0"/>
+            <wp:docPr id="2" name="Picture 2"/>
+            <wp:cNvGraphicFramePr>
+              <a:graphicFrameLocks xmlns:a="http://schemas.openxmlformats.org/drawingml/2006/main" noChangeAspect="1"/>
+            </wp:cNvGraphicFramePr>
+            <a:graphic xmlns:a="http://schemas.openxmlformats.org/drawingml/2006/main">
+              <a:graphicData uri="http://schemas.openxmlformats.org/drawingml/2006/picture">
+                <pic:pic xmlns:pic="http://schemas.openxmlformats.org/drawingml/2006/picture">
+                  <pic:nvPicPr>
+                    <pic:cNvPr id="0" name=""/>
+                    <pic:cNvPicPr/>
+                  </pic:nvPicPr>
+                  <pic:blipFill>
+                    <a:blip r:embed="rId12"/>
+                    <a:stretch>
+                      <a:fillRect/>
+                    </a:stretch>
+                  </pic:blipFill>
+                  <pic:spPr>
+                    <a:xfrm>
+                      <a:off x="0" y="0"/>
+                      <a:ext cx="2790825" cy="1066800"/>
+                    </a:xfrm>
+                    <a:prstGeom prst="rect">
+                      <a:avLst/>
+                    </a:prstGeom>
+                  </pic:spPr>
+                </pic:pic>
+              </a:graphicData>
+            </a:graphic>
+          </wp:inline>
+        </w:drawing>
+      </w:r>
+    </w:p>
+    <w:p>
+      <w:r>
+        <w:br w:type="page"/>
+      </w:r>
+    </w:p>
+    <w:p>
       <w:r>
         <w:lastRenderedPageBreak/>
-        <w:t xml:space="preserve">Making sure SSH is set, clone the url into Putty, inside the wga2/public folder. </w:t>
-      </w:r>
-      <w:r>
-        <w:rPr>
-          <w:b/>
-        </w:rPr>
-        <w:t>$git remote add origin git@github.com:james20381/wga2.git</w:t>
-      </w:r>
-    </w:p>
-    <w:p>
-      <w:r>
-        <w:t xml:space="preserve">Run </w:t>
-      </w:r>
-      <w:r>
-        <w:rPr>
-          <w:b/>
-        </w:rPr>
-        <w:t>$git pull origin master</w:t>
-      </w:r>
-    </w:p>
-    <w:p>
-      <w:r>
-        <w:br w:type="page"/>
-      </w:r>
-    </w:p>
-    <w:p>
-      <w:pPr>
-        <w:pStyle w:val="ListParagraph"/>
-        <w:numPr>
-          <w:ilvl w:val="0"/>
-          <w:numId w:val="1"/>
-        </w:numPr>
-      </w:pPr>
-      <w:r>
-        <w:lastRenderedPageBreak/>
-        <w:t>Setup keys (Make sure there’s no spaces when pasting in)</w:t>
-      </w:r>
-    </w:p>
-    <w:p>
-      <w:pPr>
-        <w:pStyle w:val="ListParagraph"/>
-        <w:numPr>
-          <w:ilvl w:val="0"/>
-          <w:numId w:val="1"/>
-        </w:numPr>
-      </w:pPr>
-      <w:r>
-        <w:t>git init, add and commit.</w:t>
-      </w:r>
-    </w:p>
-    <w:p>
-      <w:pPr>
-        <w:pStyle w:val="ListParagraph"/>
-        <w:numPr>
-          <w:ilvl w:val="0"/>
-          <w:numId w:val="1"/>
-        </w:numPr>
-      </w:pPr>
-      <w:r>
-        <w:t>new repo at github.</w:t>
-      </w:r>
-    </w:p>
-    <w:p>
-      <w:pPr>
-        <w:pStyle w:val="ListParagraph"/>
-        <w:numPr>
-          <w:ilvl w:val="0"/>
-          <w:numId w:val="1"/>
-        </w:numPr>
-      </w:pPr>
-      <w:r>
-        <w:t>copy and paste the ssh address</w:t>
-      </w:r>
-    </w:p>
-    <w:p>
-      <w:pPr>
-        <w:pStyle w:val="ListParagraph"/>
-        <w:numPr>
-          <w:ilvl w:val="0"/>
-          <w:numId w:val="1"/>
-        </w:numPr>
-      </w:pPr>
-      <w:r>
-        <w:t>git push origin master (not git push –u origin master)</w:t>
+        <w:t>Delete the public directory from server, which includes git. Leave the keys as they are.</w:t>
+      </w:r>
+    </w:p>
+    <w:p>
+      <w:r>
+        <w:t>Delete the repo from github. Leave the keys as they are.</w:t>
+      </w:r>
+    </w:p>
+    <w:p>
+      <w:r>
+        <w:t>Delete git from local directory.</w:t>
+      </w:r>
+    </w:p>
+    <w:p>
+      <w:r>
+        <w:t>Reorganise the folder structure.</w:t>
+      </w:r>
+    </w:p>
+    <w:p>
+      <w:r>
+        <w:t>Run init, add and commit in the new folder structure, so that the git folder is outside the public folder.</w:t>
+      </w:r>
+    </w:p>
+    <w:p>
+      <w:r>
+        <w:t>Create new repo at github and push to it.</w:t>
+      </w:r>
+    </w:p>
+    <w:p>
+      <w:r>
+        <w:t>In apps/wga2 run $git init, clone from github</w:t>
+      </w:r>
+      <w:r>
+        <w:t xml:space="preserve"> and pull from it.</w:t>
       </w:r>
     </w:p>
     <w:sectPr>
@@ -2564,4 +3513,16 @@
   <a:objectDefaults/>
   <a:extraClrSchemeLst/>
 </a:theme>
+</file>
+
+<file path=customXml/item1.xml><?xml version="1.0" encoding="utf-8"?>
+<b:Sources xmlns:b="http://schemas.openxmlformats.org/officeDocument/2006/bibliography" xmlns="http://schemas.openxmlformats.org/officeDocument/2006/bibliography" SelectedStyle="\APA.XSL" StyleName="APA"/>
+</file>
+
+<file path=customXml/itemProps1.xml><?xml version="1.0" encoding="utf-8"?>
+<ds:datastoreItem xmlns:ds="http://schemas.openxmlformats.org/officeDocument/2006/customXml" ds:itemID="{00039B48-EC8D-4EB6-AA9A-373596FD9B70}">
+  <ds:schemaRefs>
+    <ds:schemaRef ds:uri="http://schemas.openxmlformats.org/officeDocument/2006/bibliography"/>
+  </ds:schemaRefs>
+</ds:datastoreItem>
 </file>
</xml_diff>